<commit_message>
Commit to make git happy
</commit_message>
<xml_diff>
--- a/Team17Iteration1/reportTeam17.docx
+++ b/Team17Iteration1/reportTeam17.docx
@@ -258,7 +258,15 @@
               <w:rPr>
                 <w:b/>
               </w:rPr>
-              <w:t>Supported: List Features</w:t>
+              <w:t xml:space="preserve">Supported: List </w:t>
+            </w:r>
+            <w:bookmarkStart w:id="0" w:name="_GoBack"/>
+            <w:bookmarkEnd w:id="0"/>
+            <w:r>
+              <w:rPr>
+                <w:b/>
+              </w:rPr>
+              <w:t>Features</w:t>
             </w:r>
           </w:p>
         </w:tc>
@@ -308,7 +316,7 @@
           </w:tcPr>
           <w:p>
             <w:r>
-              <w:t xml:space="preserve">Supported; </w:t>
+              <w:t>Supported</w:t>
             </w:r>
           </w:p>
         </w:tc>
@@ -988,8 +996,9 @@
             <w:tcW w:w="4230" w:type="dxa"/>
           </w:tcPr>
           <w:p>
-            <w:bookmarkStart w:id="0" w:name="_GoBack"/>
-            <w:bookmarkEnd w:id="0"/>
+            <w:r>
+              <w:t>No additional description needed</w:t>
+            </w:r>
           </w:p>
         </w:tc>
         <w:tc>
@@ -1017,7 +1026,19 @@
           <w:tcPr>
             <w:tcW w:w="4230" w:type="dxa"/>
           </w:tcPr>
-          <w:p/>
+          <w:p>
+            <w:r>
+              <w:t xml:space="preserve">Only caveat is that a player who joins the game can’t see the chat history from before he </w:t>
+            </w:r>
+            <w:proofErr w:type="gramStart"/>
+            <w:r>
+              <w:t>joined(</w:t>
+            </w:r>
+            <w:proofErr w:type="gramEnd"/>
+            <w:r>
+              <w:t>will possibly be fixed)</w:t>
+            </w:r>
+          </w:p>
         </w:tc>
         <w:tc>
           <w:tcPr>

</xml_diff>